<commit_message>
Shows data (first name, last name, sex, degree) from the database for a given employee id.
</commit_message>
<xml_diff>
--- a/Upiti.docx
+++ b/Upiti.docx
@@ -271,7 +271,6 @@
       </w:r>
     </w:p>
     <w:p/>
-    <w:p/>
     <w:p>
       <w:pPr>
         <w:rPr>
@@ -346,13 +345,85 @@
     </w:p>
     <w:p>
       <w:r>
-        <w:t>ako nema trazenog jezika select ne daje nikakav rezultat</w:t>
-      </w:r>
-    </w:p>
-    <w:p>
+        <w:t>A</w:t>
+      </w:r>
+      <w:r>
+        <w:t>ko nema trazenog jezika select ne daje nikakav rezultat</w:t>
+      </w:r>
+      <w:r>
+        <w:t>.</w:t>
+      </w:r>
+    </w:p>
+    <w:p/>
+    <w:p>
+      <w:r>
+        <w:t>SELECT employee_id, first_name, last_name, sex, degree</w:t>
+      </w:r>
+    </w:p>
+    <w:p>
+      <w:r>
+        <w:t>FROM employees</w:t>
+      </w:r>
+    </w:p>
+    <w:p>
+      <w:r>
+        <w:t>WHERE employee_id = 11;</w:t>
+      </w:r>
+    </w:p>
+    <w:p>
+      <w:r>
+        <w:rPr>
+          <w:noProof/>
+        </w:rPr>
+        <w:drawing>
+          <wp:inline distT="0" distB="0" distL="0" distR="0" wp14:anchorId="32D821C8" wp14:editId="2894C9CD">
+            <wp:extent cx="1994263" cy="299791"/>
+            <wp:effectExtent l="0" t="0" r="6350" b="5080"/>
+            <wp:docPr id="5" name="Picture 5"/>
+            <wp:cNvGraphicFramePr>
+              <a:graphicFrameLocks xmlns:a="http://schemas.openxmlformats.org/drawingml/2006/main" noChangeAspect="1"/>
+            </wp:cNvGraphicFramePr>
+            <a:graphic xmlns:a="http://schemas.openxmlformats.org/drawingml/2006/main">
+              <a:graphicData uri="http://schemas.openxmlformats.org/drawingml/2006/picture">
+                <pic:pic xmlns:pic="http://schemas.openxmlformats.org/drawingml/2006/picture">
+                  <pic:nvPicPr>
+                    <pic:cNvPr id="0" name=""/>
+                    <pic:cNvPicPr/>
+                  </pic:nvPicPr>
+                  <pic:blipFill>
+                    <a:blip r:embed="rId11"/>
+                    <a:stretch>
+                      <a:fillRect/>
+                    </a:stretch>
+                  </pic:blipFill>
+                  <pic:spPr>
+                    <a:xfrm>
+                      <a:off x="0" y="0"/>
+                      <a:ext cx="1998523" cy="300431"/>
+                    </a:xfrm>
+                    <a:prstGeom prst="rect">
+                      <a:avLst/>
+                    </a:prstGeom>
+                  </pic:spPr>
+                </pic:pic>
+              </a:graphicData>
+            </a:graphic>
+          </wp:inline>
+        </w:drawing>
+      </w:r>
+    </w:p>
+    <w:p>
+      <w:r>
+        <w:lastRenderedPageBreak/>
+        <w:t>K</w:t>
+      </w:r>
       <w:bookmarkStart w:id="0" w:name="_GoBack"/>
       <w:bookmarkEnd w:id="0"/>
-    </w:p>
+      <w:r>
+        <w:t>oje jezike govori?</w:t>
+      </w:r>
+    </w:p>
+    <w:p/>
     <w:sectPr>
       <w:pgSz w:w="12240" w:h="15840"/>
       <w:pgMar w:top="1440" w:right="1440" w:bottom="1440" w:left="1440" w:header="720" w:footer="720" w:gutter="0"/>

</xml_diff>

<commit_message>
Shows employee's languages from the database for a given employee_id.
</commit_message>
<xml_diff>
--- a/Upiti.docx
+++ b/Upiti.docx
@@ -413,17 +413,387 @@
       </w:r>
     </w:p>
     <w:p>
-      <w:r>
+      <w:pPr>
+        <w:rPr>
+          <w:b/>
+          <w:lang w:val="fr-FR"/>
+        </w:rPr>
+      </w:pPr>
+      <w:r>
+        <w:rPr>
+          <w:b/>
+          <w:lang w:val="fr-FR"/>
+        </w:rPr>
         <w:lastRenderedPageBreak/>
         <w:t>K</w:t>
       </w:r>
+      <w:r>
+        <w:rPr>
+          <w:b/>
+          <w:lang w:val="fr-FR"/>
+        </w:rPr>
+        <w:t>oje jezike govori</w:t>
+      </w:r>
+      <w:r>
+        <w:rPr>
+          <w:b/>
+          <w:lang w:val="fr-FR"/>
+        </w:rPr>
+        <w:t xml:space="preserve"> dati zaposleni</w:t>
+      </w:r>
+      <w:r>
+        <w:rPr>
+          <w:b/>
+          <w:lang w:val="fr-FR"/>
+        </w:rPr>
+        <w:t>?</w:t>
+      </w:r>
+    </w:p>
+    <w:p>
+      <w:r>
+        <w:t>SELECT employees.employee_id, employees.first_name, employees.last_name, languages.name AS language</w:t>
+      </w:r>
+    </w:p>
+    <w:p>
+      <w:r>
+        <w:t xml:space="preserve">FROM employees JOIN employees_languages </w:t>
+      </w:r>
+    </w:p>
+    <w:p>
+      <w:r>
+        <w:t>ON employees.employee_id = employees_languages.employee_id</w:t>
+      </w:r>
+    </w:p>
+    <w:p>
+      <w:r>
+        <w:t>JOIN languages</w:t>
+      </w:r>
+    </w:p>
+    <w:p>
+      <w:r>
+        <w:t>ON employees_languages.language_id = languages.language_id</w:t>
+      </w:r>
+    </w:p>
+    <w:p>
+      <w:r>
+        <w:t>WHERE employees.employee_id = 501</w:t>
+      </w:r>
+      <w:r>
+        <w:t>;</w:t>
+      </w:r>
+    </w:p>
+    <w:p>
+      <w:r>
+        <w:rPr>
+          <w:noProof/>
+        </w:rPr>
+        <w:drawing>
+          <wp:inline distT="0" distB="0" distL="0" distR="0" wp14:anchorId="3C6BEE6A" wp14:editId="679BEC62">
+            <wp:extent cx="1889760" cy="427750"/>
+            <wp:effectExtent l="0" t="0" r="0" b="0"/>
+            <wp:docPr id="8" name="Picture 8"/>
+            <wp:cNvGraphicFramePr>
+              <a:graphicFrameLocks xmlns:a="http://schemas.openxmlformats.org/drawingml/2006/main" noChangeAspect="1"/>
+            </wp:cNvGraphicFramePr>
+            <a:graphic xmlns:a="http://schemas.openxmlformats.org/drawingml/2006/main">
+              <a:graphicData uri="http://schemas.openxmlformats.org/drawingml/2006/picture">
+                <pic:pic xmlns:pic="http://schemas.openxmlformats.org/drawingml/2006/picture">
+                  <pic:nvPicPr>
+                    <pic:cNvPr id="0" name=""/>
+                    <pic:cNvPicPr/>
+                  </pic:nvPicPr>
+                  <pic:blipFill>
+                    <a:blip r:embed="rId12"/>
+                    <a:stretch>
+                      <a:fillRect/>
+                    </a:stretch>
+                  </pic:blipFill>
+                  <pic:spPr>
+                    <a:xfrm>
+                      <a:off x="0" y="0"/>
+                      <a:ext cx="1888302" cy="427420"/>
+                    </a:xfrm>
+                    <a:prstGeom prst="rect">
+                      <a:avLst/>
+                    </a:prstGeom>
+                  </pic:spPr>
+                </pic:pic>
+              </a:graphicData>
+            </a:graphic>
+          </wp:inline>
+        </w:drawing>
+      </w:r>
+    </w:p>
+    <w:p>
+      <w:r>
+        <w:t>SELECT</w:t>
+      </w:r>
+      <w:r>
+        <w:t xml:space="preserve"> languages.name</w:t>
+      </w:r>
+    </w:p>
+    <w:p>
+      <w:r>
+        <w:t xml:space="preserve">FROM employees JOIN employees_languages </w:t>
+      </w:r>
+    </w:p>
+    <w:p>
+      <w:r>
+        <w:t>ON employees.employee_id = employees_languages.employee_id</w:t>
+      </w:r>
+    </w:p>
+    <w:p>
+      <w:r>
+        <w:t>JOIN languages</w:t>
+      </w:r>
+    </w:p>
+    <w:p>
+      <w:r>
+        <w:t>ON employees_languages.language_id = languages.language_id</w:t>
+      </w:r>
+    </w:p>
+    <w:p>
+      <w:r>
+        <w:t>WHERE employees.employee_id = 501;</w:t>
+      </w:r>
+    </w:p>
+    <w:p>
+      <w:r>
+        <w:rPr>
+          <w:noProof/>
+        </w:rPr>
+        <w:drawing>
+          <wp:inline distT="0" distB="0" distL="0" distR="0" wp14:anchorId="378A83C4" wp14:editId="57929BD7">
+            <wp:extent cx="396240" cy="515112"/>
+            <wp:effectExtent l="0" t="0" r="3810" b="0"/>
+            <wp:docPr id="9" name="Picture 9"/>
+            <wp:cNvGraphicFramePr>
+              <a:graphicFrameLocks xmlns:a="http://schemas.openxmlformats.org/drawingml/2006/main" noChangeAspect="1"/>
+            </wp:cNvGraphicFramePr>
+            <a:graphic xmlns:a="http://schemas.openxmlformats.org/drawingml/2006/main">
+              <a:graphicData uri="http://schemas.openxmlformats.org/drawingml/2006/picture">
+                <pic:pic xmlns:pic="http://schemas.openxmlformats.org/drawingml/2006/picture">
+                  <pic:nvPicPr>
+                    <pic:cNvPr id="0" name=""/>
+                    <pic:cNvPicPr/>
+                  </pic:nvPicPr>
+                  <pic:blipFill>
+                    <a:blip r:embed="rId13"/>
+                    <a:stretch>
+                      <a:fillRect/>
+                    </a:stretch>
+                  </pic:blipFill>
+                  <pic:spPr>
+                    <a:xfrm>
+                      <a:off x="0" y="0"/>
+                      <a:ext cx="397603" cy="516884"/>
+                    </a:xfrm>
+                    <a:prstGeom prst="rect">
+                      <a:avLst/>
+                    </a:prstGeom>
+                  </pic:spPr>
+                </pic:pic>
+              </a:graphicData>
+            </a:graphic>
+          </wp:inline>
+        </w:drawing>
+      </w:r>
+    </w:p>
+    <w:p>
+      <w:r>
+        <w:t>U</w:t>
+      </w:r>
+      <w:r>
+        <w:t xml:space="preserve">mesto </w:t>
+      </w:r>
+      <w:r>
+        <w:t>languages.name</w:t>
+      </w:r>
+      <w:r>
+        <w:t xml:space="preserve"> </w:t>
+      </w:r>
+      <w:r>
+        <w:t xml:space="preserve">moze </w:t>
+      </w:r>
+      <w:r>
+        <w:t>i samo name</w:t>
+      </w:r>
+      <w:r>
+        <w:t>,</w:t>
+      </w:r>
+      <w:r>
+        <w:t xml:space="preserve"> isto se dobija.</w:t>
+      </w:r>
+      <w:r>
+        <w:t xml:space="preserve"> </w:t>
+      </w:r>
+      <w:r>
+        <w:t>name nije ambigous.</w:t>
+      </w:r>
+      <w:r>
+        <w:t xml:space="preserve"> Koliko je to pametno ako se kasnije pojavi neka kolona name u tabeli employee?</w:t>
+      </w:r>
+    </w:p>
+    <w:p/>
+    <w:p>
+      <w:r>
+        <w:t>Isto ovo ali skraceno zapisivanje imena tabela:</w:t>
+      </w:r>
+    </w:p>
+    <w:p>
+      <w:r>
+        <w:t xml:space="preserve">SELECT </w:t>
+      </w:r>
+      <w:r>
+        <w:t>l</w:t>
+      </w:r>
+      <w:r>
+        <w:t>.name</w:t>
+      </w:r>
+      <w:r>
+        <w:t xml:space="preserve"> </w:t>
+      </w:r>
+    </w:p>
+    <w:p>
+      <w:r>
+        <w:t xml:space="preserve">FROM employees </w:t>
+      </w:r>
+      <w:r>
+        <w:t xml:space="preserve">e </w:t>
+      </w:r>
+      <w:r>
+        <w:t xml:space="preserve">JOIN employees_languages </w:t>
+      </w:r>
+      <w:r>
+        <w:t>el</w:t>
+      </w:r>
+    </w:p>
+    <w:p>
+      <w:r>
+        <w:t xml:space="preserve">ON </w:t>
+      </w:r>
+      <w:r>
+        <w:t>e</w:t>
+      </w:r>
+      <w:r>
+        <w:t xml:space="preserve">.employee_id = </w:t>
+      </w:r>
+      <w:r>
+        <w:t>el</w:t>
+      </w:r>
+      <w:r>
+        <w:t>.employee_id</w:t>
+      </w:r>
+    </w:p>
+    <w:p>
+      <w:r>
+        <w:t>JOIN languages</w:t>
+      </w:r>
+      <w:r>
+        <w:t xml:space="preserve"> l</w:t>
+      </w:r>
+    </w:p>
+    <w:p>
+      <w:r>
+        <w:t xml:space="preserve">ON </w:t>
+      </w:r>
+      <w:r>
+        <w:t>el</w:t>
+      </w:r>
+      <w:r>
+        <w:t xml:space="preserve">.language_id = </w:t>
+      </w:r>
+      <w:r>
+        <w:t>l</w:t>
+      </w:r>
+      <w:r>
+        <w:t>.language_id</w:t>
+      </w:r>
+    </w:p>
+    <w:p>
+      <w:r>
+        <w:t xml:space="preserve">WHERE </w:t>
+      </w:r>
+      <w:r>
+        <w:t>e</w:t>
+      </w:r>
+      <w:r>
+        <w:t>.employee_id = 501;</w:t>
+      </w:r>
+    </w:p>
+    <w:p/>
+    <w:p>
+      <w:pPr>
+        <w:rPr>
+          <w:lang w:val="de-DE"/>
+        </w:rPr>
+      </w:pPr>
+      <w:r>
+        <w:rPr>
+          <w:lang w:val="de-DE"/>
+        </w:rPr>
+        <w:t>Jos vise skracivanja</w:t>
+      </w:r>
+      <w:r>
+        <w:rPr>
+          <w:lang w:val="de-DE"/>
+        </w:rPr>
+        <w:t xml:space="preserve">: </w:t>
+      </w:r>
+      <w:r>
+        <w:rPr>
+          <w:lang w:val="de-DE"/>
+        </w:rPr>
+        <w:t xml:space="preserve"> koristim USING jer je ime kolone</w:t>
+      </w:r>
+      <w:r>
+        <w:rPr>
+          <w:lang w:val="de-DE"/>
+        </w:rPr>
+        <w:t xml:space="preserve"> po kojoj se spajaju tabele</w:t>
+      </w:r>
+      <w:r>
+        <w:rPr>
+          <w:lang w:val="de-DE"/>
+        </w:rPr>
+        <w:t xml:space="preserve"> u obe tabele isto</w:t>
+      </w:r>
+    </w:p>
+    <w:p>
+      <w:r>
+        <w:t xml:space="preserve">SELECT l.name </w:t>
+      </w:r>
+    </w:p>
+    <w:p>
+      <w:r>
+        <w:t>FROM employees e JOIN employees_languages el</w:t>
+      </w:r>
+    </w:p>
+    <w:p>
+      <w:r>
+        <w:t>USING(employee_id)</w:t>
+      </w:r>
+    </w:p>
+    <w:p>
+      <w:r>
+        <w:t>JOIN languages l</w:t>
+      </w:r>
+    </w:p>
+    <w:p>
+      <w:r>
+        <w:t>USING(language_i</w:t>
+      </w:r>
       <w:bookmarkStart w:id="0" w:name="_GoBack"/>
       <w:bookmarkEnd w:id="0"/>
       <w:r>
-        <w:t>oje jezike govori?</w:t>
-      </w:r>
-    </w:p>
-    <w:p/>
+        <w:t>d)</w:t>
+      </w:r>
+    </w:p>
+    <w:p>
+      <w:r>
+        <w:t>WHERE e.employee_id = 501;</w:t>
+      </w:r>
+    </w:p>
     <w:sectPr>
       <w:pgSz w:w="12240" w:h="15840"/>
       <w:pgMar w:top="1440" w:right="1440" w:bottom="1440" w:left="1440" w:header="720" w:footer="720" w:gutter="0"/>

</xml_diff>

<commit_message>
Shows all employees from the database using pagination.
</commit_message>
<xml_diff>
--- a/Upiti.docx
+++ b/Upiti.docx
@@ -476,10 +476,7 @@
     </w:p>
     <w:p>
       <w:r>
-        <w:t>WHERE employees.employee_id = 501</w:t>
-      </w:r>
-      <w:r>
-        <w:t>;</w:t>
+        <w:t>WHERE employees.employee_id = 501;</w:t>
       </w:r>
     </w:p>
     <w:p>
@@ -526,10 +523,7 @@
     </w:p>
     <w:p>
       <w:r>
-        <w:t>SELECT</w:t>
-      </w:r>
-      <w:r>
-        <w:t xml:space="preserve"> languages.name</w:t>
+        <w:t>SELECT languages.name</w:t>
       </w:r>
     </w:p>
     <w:p>
@@ -604,30 +598,24 @@
         <w:t>U</w:t>
       </w:r>
       <w:r>
-        <w:t xml:space="preserve">mesto </w:t>
-      </w:r>
-      <w:r>
-        <w:t>languages.name</w:t>
+        <w:t xml:space="preserve">mesto languages.name </w:t>
+      </w:r>
+      <w:r>
+        <w:t xml:space="preserve">moze </w:t>
+      </w:r>
+      <w:r>
+        <w:t>i samo name</w:t>
+      </w:r>
+      <w:r>
+        <w:t>,</w:t>
+      </w:r>
+      <w:r>
+        <w:t xml:space="preserve"> isto se dobija.</w:t>
       </w:r>
       <w:r>
         <w:t xml:space="preserve"> </w:t>
       </w:r>
       <w:r>
-        <w:t xml:space="preserve">moze </w:t>
-      </w:r>
-      <w:r>
-        <w:t>i samo name</w:t>
-      </w:r>
-      <w:r>
-        <w:t>,</w:t>
-      </w:r>
-      <w:r>
-        <w:t xml:space="preserve"> isto se dobija.</w:t>
-      </w:r>
-      <w:r>
-        <w:t xml:space="preserve"> </w:t>
-      </w:r>
-      <w:r>
         <w:t>name nije ambigous.</w:t>
       </w:r>
       <w:r>
@@ -642,157 +630,689 @@
     </w:p>
     <w:p>
       <w:r>
-        <w:t xml:space="preserve">SELECT </w:t>
-      </w:r>
-      <w:r>
-        <w:t>l</w:t>
-      </w:r>
-      <w:r>
-        <w:t>.name</w:t>
-      </w:r>
-      <w:r>
-        <w:t xml:space="preserve"> </w:t>
-      </w:r>
-    </w:p>
-    <w:p>
-      <w:r>
-        <w:t xml:space="preserve">FROM employees </w:t>
-      </w:r>
-      <w:r>
-        <w:t xml:space="preserve">e </w:t>
-      </w:r>
-      <w:r>
-        <w:t xml:space="preserve">JOIN employees_languages </w:t>
-      </w:r>
-      <w:r>
-        <w:t>el</w:t>
-      </w:r>
-    </w:p>
-    <w:p>
-      <w:r>
-        <w:t xml:space="preserve">ON </w:t>
-      </w:r>
-      <w:r>
-        <w:t>e</w:t>
-      </w:r>
-      <w:r>
-        <w:t xml:space="preserve">.employee_id = </w:t>
-      </w:r>
-      <w:r>
-        <w:t>el</w:t>
-      </w:r>
-      <w:r>
-        <w:t>.employee_id</w:t>
-      </w:r>
-    </w:p>
-    <w:p>
-      <w:r>
-        <w:t>JOIN languages</w:t>
-      </w:r>
-      <w:r>
-        <w:t xml:space="preserve"> l</w:t>
-      </w:r>
-    </w:p>
-    <w:p>
-      <w:r>
-        <w:t xml:space="preserve">ON </w:t>
-      </w:r>
-      <w:r>
-        <w:t>el</w:t>
-      </w:r>
-      <w:r>
-        <w:t xml:space="preserve">.language_id = </w:t>
-      </w:r>
-      <w:r>
-        <w:t>l</w:t>
-      </w:r>
-      <w:r>
-        <w:t>.language_id</w:t>
-      </w:r>
-    </w:p>
-    <w:p>
-      <w:r>
-        <w:t xml:space="preserve">WHERE </w:t>
-      </w:r>
-      <w:r>
-        <w:t>e</w:t>
-      </w:r>
-      <w:r>
-        <w:t>.employee_id = 501;</w:t>
+        <w:t xml:space="preserve">SELECT l.name </w:t>
+      </w:r>
+    </w:p>
+    <w:p>
+      <w:r>
+        <w:t>FROM employees e JOIN employees_languages el</w:t>
+      </w:r>
+    </w:p>
+    <w:p>
+      <w:r>
+        <w:t>ON e.employee_id = el.employee_id</w:t>
+      </w:r>
+    </w:p>
+    <w:p>
+      <w:r>
+        <w:t>JOIN languages l</w:t>
+      </w:r>
+    </w:p>
+    <w:p>
+      <w:r>
+        <w:t>ON el.language_id = l.language_id</w:t>
+      </w:r>
+    </w:p>
+    <w:p>
+      <w:r>
+        <w:t>WHERE e.employee_id = 501;</w:t>
       </w:r>
     </w:p>
     <w:p/>
     <w:p>
+      <w:r>
+        <w:t>Jos vise skracivanja:  koristim USING jer je ime kolone po kojoj se spajaju tabele u obe tabele isto</w:t>
+      </w:r>
+    </w:p>
+    <w:p>
+      <w:r>
+        <w:t xml:space="preserve">SELECT l.name </w:t>
+      </w:r>
+    </w:p>
+    <w:p>
+      <w:r>
+        <w:t>FROM employees e JOIN employees_languages el</w:t>
+      </w:r>
+    </w:p>
+    <w:p>
+      <w:r>
+        <w:t>USING(employee_id)</w:t>
+      </w:r>
+    </w:p>
+    <w:p>
+      <w:r>
+        <w:t>JOIN languages l</w:t>
+      </w:r>
+    </w:p>
+    <w:p>
+      <w:r>
+        <w:t>USING(language_id)</w:t>
+      </w:r>
+    </w:p>
+    <w:p>
+      <w:r>
+        <w:t>WHERE e.employee_id = 501;</w:t>
+      </w:r>
+    </w:p>
+    <w:p/>
+    <w:p>
       <w:pPr>
         <w:rPr>
+          <w:b/>
           <w:lang w:val="de-DE"/>
         </w:rPr>
       </w:pPr>
       <w:r>
         <w:rPr>
+          <w:b/>
           <w:lang w:val="de-DE"/>
         </w:rPr>
-        <w:t>Jos vise skracivanja</w:t>
-      </w:r>
-      <w:r>
-        <w:rPr>
+        <w:t>Uzimanje ogranicenog broja redova iz tabele</w:t>
+      </w:r>
+    </w:p>
+    <w:p>
+      <w:r>
+        <w:t xml:space="preserve">SELECT * FROM employees </w:t>
+      </w:r>
+    </w:p>
+    <w:p>
+      <w:r>
+        <w:t xml:space="preserve">LIMIT </w:t>
+      </w:r>
+      <w:r>
+        <w:rPr>
+          <w:color w:val="00B050"/>
+        </w:rPr>
+        <w:t>2</w:t>
+      </w:r>
+      <w:r>
+        <w:t xml:space="preserve">, </w:t>
+      </w:r>
+      <w:r>
+        <w:rPr>
+          <w:color w:val="0070C0"/>
+        </w:rPr>
+        <w:t>10</w:t>
+      </w:r>
+    </w:p>
+    <w:p>
+      <w:r>
+        <w:t xml:space="preserve">prikazuje </w:t>
+      </w:r>
+      <w:r>
+        <w:rPr>
+          <w:color w:val="0070C0"/>
+        </w:rPr>
+        <w:t xml:space="preserve">10 </w:t>
+      </w:r>
+      <w:r>
+        <w:t xml:space="preserve">redova iz tabele employees pocev od </w:t>
+      </w:r>
+      <w:r>
+        <w:rPr>
+          <w:color w:val="00B050"/>
+        </w:rPr>
+        <w:t xml:space="preserve">treceg </w:t>
+      </w:r>
+      <w:r>
+        <w:t>zaposlenog</w:t>
+      </w:r>
+    </w:p>
+    <w:p>
+      <w:pPr>
+        <w:rPr>
+          <w:b/>
+          <w:lang w:val="fr-FR"/>
+        </w:rPr>
+      </w:pPr>
+      <w:r>
+        <w:rPr>
+          <w:b/>
+          <w:lang w:val="fr-FR"/>
+        </w:rPr>
+        <w:lastRenderedPageBreak/>
+        <w:t>Sortirati</w:t>
+      </w:r>
+      <w:r>
+        <w:rPr>
+          <w:b/>
+          <w:lang w:val="fr-FR"/>
+        </w:rPr>
+        <w:t xml:space="preserve"> po nekom kriterijumu pre ogran</w:t>
+      </w:r>
+      <w:r>
+        <w:rPr>
+          <w:b/>
+          <w:lang w:val="fr-FR"/>
+        </w:rPr>
+        <w:t>i</w:t>
+      </w:r>
+      <w:r>
+        <w:rPr>
+          <w:b/>
+          <w:lang w:val="fr-FR"/>
+        </w:rPr>
+        <w:t>c</w:t>
+      </w:r>
+      <w:r>
+        <w:rPr>
+          <w:b/>
+          <w:lang w:val="fr-FR"/>
+        </w:rPr>
+        <w:t>avanja broja redova:</w:t>
+      </w:r>
+    </w:p>
+    <w:p>
+      <w:r>
+        <w:t xml:space="preserve">SELECT * FROM employees </w:t>
+      </w:r>
+    </w:p>
+    <w:p>
+      <w:r>
+        <w:t>ORDER BY last_name ASC</w:t>
+      </w:r>
+    </w:p>
+    <w:p>
+      <w:r>
+        <w:rPr>
+          <w:noProof/>
+        </w:rPr>
+        <w:drawing>
+          <wp:inline distT="0" distB="0" distL="0" distR="0" wp14:anchorId="3F9B1840" wp14:editId="1ECBFC6E">
+            <wp:extent cx="2386683" cy="1354183"/>
+            <wp:effectExtent l="0" t="0" r="0" b="0"/>
+            <wp:docPr id="10" name="Picture 10"/>
+            <wp:cNvGraphicFramePr>
+              <a:graphicFrameLocks xmlns:a="http://schemas.openxmlformats.org/drawingml/2006/main" noChangeAspect="1"/>
+            </wp:cNvGraphicFramePr>
+            <a:graphic xmlns:a="http://schemas.openxmlformats.org/drawingml/2006/main">
+              <a:graphicData uri="http://schemas.openxmlformats.org/drawingml/2006/picture">
+                <pic:pic xmlns:pic="http://schemas.openxmlformats.org/drawingml/2006/picture">
+                  <pic:nvPicPr>
+                    <pic:cNvPr id="0" name=""/>
+                    <pic:cNvPicPr/>
+                  </pic:nvPicPr>
+                  <pic:blipFill>
+                    <a:blip r:embed="rId14"/>
+                    <a:stretch>
+                      <a:fillRect/>
+                    </a:stretch>
+                  </pic:blipFill>
+                  <pic:spPr>
+                    <a:xfrm>
+                      <a:off x="0" y="0"/>
+                      <a:ext cx="2387276" cy="1354520"/>
+                    </a:xfrm>
+                    <a:prstGeom prst="rect">
+                      <a:avLst/>
+                    </a:prstGeom>
+                  </pic:spPr>
+                </pic:pic>
+              </a:graphicData>
+            </a:graphic>
+          </wp:inline>
+        </w:drawing>
+      </w:r>
+      <w:r>
+        <w:t xml:space="preserve"> itd......</w:t>
+      </w:r>
+    </w:p>
+    <w:p>
+      <w:r>
+        <w:t xml:space="preserve">SELECT * FROM employees </w:t>
+      </w:r>
+    </w:p>
+    <w:p>
+      <w:r>
+        <w:t xml:space="preserve">ORDER BY last_name </w:t>
+      </w:r>
+    </w:p>
+    <w:p>
+      <w:r>
+        <w:t>LIMIT 2, 5</w:t>
+      </w:r>
+    </w:p>
+    <w:p>
+      <w:r>
+        <w:rPr>
+          <w:noProof/>
+        </w:rPr>
+        <w:drawing>
+          <wp:inline distT="0" distB="0" distL="0" distR="0" wp14:anchorId="40AD72A2" wp14:editId="5E0FD638">
+            <wp:extent cx="2447109" cy="767085"/>
+            <wp:effectExtent l="0" t="0" r="0" b="0"/>
+            <wp:docPr id="11" name="Picture 11"/>
+            <wp:cNvGraphicFramePr>
+              <a:graphicFrameLocks xmlns:a="http://schemas.openxmlformats.org/drawingml/2006/main" noChangeAspect="1"/>
+            </wp:cNvGraphicFramePr>
+            <a:graphic xmlns:a="http://schemas.openxmlformats.org/drawingml/2006/main">
+              <a:graphicData uri="http://schemas.openxmlformats.org/drawingml/2006/picture">
+                <pic:pic xmlns:pic="http://schemas.openxmlformats.org/drawingml/2006/picture">
+                  <pic:nvPicPr>
+                    <pic:cNvPr id="0" name=""/>
+                    <pic:cNvPicPr/>
+                  </pic:nvPicPr>
+                  <pic:blipFill>
+                    <a:blip r:embed="rId15"/>
+                    <a:stretch>
+                      <a:fillRect/>
+                    </a:stretch>
+                  </pic:blipFill>
+                  <pic:spPr>
+                    <a:xfrm>
+                      <a:off x="0" y="0"/>
+                      <a:ext cx="2446955" cy="767037"/>
+                    </a:xfrm>
+                    <a:prstGeom prst="rect">
+                      <a:avLst/>
+                    </a:prstGeom>
+                  </pic:spPr>
+                </pic:pic>
+              </a:graphicData>
+            </a:graphic>
+          </wp:inline>
+        </w:drawing>
+      </w:r>
+    </w:p>
+    <w:p>
+      <w:r>
+        <w:t xml:space="preserve">SELECT * FROM employees </w:t>
+      </w:r>
+    </w:p>
+    <w:p>
+      <w:r>
+        <w:t xml:space="preserve">ORDER BY last_name </w:t>
+      </w:r>
+    </w:p>
+    <w:p>
+      <w:r>
+        <w:t>LIMIT 0, 5</w:t>
+      </w:r>
+    </w:p>
+    <w:p>
+      <w:r>
+        <w:rPr>
+          <w:noProof/>
+        </w:rPr>
+        <w:drawing>
+          <wp:inline distT="0" distB="0" distL="0" distR="0" wp14:anchorId="52699295" wp14:editId="421E84BC">
+            <wp:extent cx="2529840" cy="780541"/>
+            <wp:effectExtent l="0" t="0" r="3810" b="635"/>
+            <wp:docPr id="12" name="Picture 12"/>
+            <wp:cNvGraphicFramePr>
+              <a:graphicFrameLocks xmlns:a="http://schemas.openxmlformats.org/drawingml/2006/main" noChangeAspect="1"/>
+            </wp:cNvGraphicFramePr>
+            <a:graphic xmlns:a="http://schemas.openxmlformats.org/drawingml/2006/main">
+              <a:graphicData uri="http://schemas.openxmlformats.org/drawingml/2006/picture">
+                <pic:pic xmlns:pic="http://schemas.openxmlformats.org/drawingml/2006/picture">
+                  <pic:nvPicPr>
+                    <pic:cNvPr id="0" name=""/>
+                    <pic:cNvPicPr/>
+                  </pic:nvPicPr>
+                  <pic:blipFill>
+                    <a:blip r:embed="rId16"/>
+                    <a:stretch>
+                      <a:fillRect/>
+                    </a:stretch>
+                  </pic:blipFill>
+                  <pic:spPr>
+                    <a:xfrm>
+                      <a:off x="0" y="0"/>
+                      <a:ext cx="2529049" cy="780297"/>
+                    </a:xfrm>
+                    <a:prstGeom prst="rect">
+                      <a:avLst/>
+                    </a:prstGeom>
+                  </pic:spPr>
+                </pic:pic>
+              </a:graphicData>
+            </a:graphic>
+          </wp:inline>
+        </w:drawing>
+      </w:r>
+    </w:p>
+    <w:p/>
+    <w:p>
+      <w:r>
+        <w:t>SELECT e.employee_id, e.first_name, e.last_name, e.sex, e.degree, e.picture, l.name</w:t>
+      </w:r>
+    </w:p>
+    <w:p>
+      <w:r>
+        <w:t>FROM employees e JOIN employees_languages el</w:t>
+      </w:r>
+    </w:p>
+    <w:p>
+      <w:r>
+        <w:t>USING(employee_id)</w:t>
+      </w:r>
+    </w:p>
+    <w:p>
+      <w:r>
+        <w:t>JOIN languages l</w:t>
+      </w:r>
+    </w:p>
+    <w:p>
+      <w:r>
+        <w:t>USING(language_id)</w:t>
+      </w:r>
+    </w:p>
+    <w:p>
+      <w:r>
+        <w:t>ORDER BY e.employee_id;</w:t>
+      </w:r>
+    </w:p>
+    <w:p>
+      <w:r>
+        <w:rPr>
+          <w:noProof/>
+        </w:rPr>
+        <w:drawing>
+          <wp:inline distT="0" distB="0" distL="0" distR="0" wp14:anchorId="2F752F8F" wp14:editId="64456FE8">
+            <wp:extent cx="2085080" cy="1824446"/>
+            <wp:effectExtent l="0" t="0" r="0" b="4445"/>
+            <wp:docPr id="20" name="Picture 20"/>
+            <wp:cNvGraphicFramePr>
+              <a:graphicFrameLocks xmlns:a="http://schemas.openxmlformats.org/drawingml/2006/main" noChangeAspect="1"/>
+            </wp:cNvGraphicFramePr>
+            <a:graphic xmlns:a="http://schemas.openxmlformats.org/drawingml/2006/main">
+              <a:graphicData uri="http://schemas.openxmlformats.org/drawingml/2006/picture">
+                <pic:pic xmlns:pic="http://schemas.openxmlformats.org/drawingml/2006/picture">
+                  <pic:nvPicPr>
+                    <pic:cNvPr id="0" name=""/>
+                    <pic:cNvPicPr/>
+                  </pic:nvPicPr>
+                  <pic:blipFill>
+                    <a:blip r:embed="rId17"/>
+                    <a:stretch>
+                      <a:fillRect/>
+                    </a:stretch>
+                  </pic:blipFill>
+                  <pic:spPr>
+                    <a:xfrm>
+                      <a:off x="0" y="0"/>
+                      <a:ext cx="2084164" cy="1823645"/>
+                    </a:xfrm>
+                    <a:prstGeom prst="rect">
+                      <a:avLst/>
+                    </a:prstGeom>
+                  </pic:spPr>
+                </pic:pic>
+              </a:graphicData>
+            </a:graphic>
+          </wp:inline>
+        </w:drawing>
+      </w:r>
+      <w:r>
+        <w:t>itd..</w:t>
+      </w:r>
+    </w:p>
+    <w:p/>
+    <w:p>
+      <w:r>
+        <w:lastRenderedPageBreak/>
+        <w:t>SELECT e.employee_id, e.first_name, e.last_name, e.sex, e.degree, e.picture, l.name</w:t>
+      </w:r>
+    </w:p>
+    <w:p>
+      <w:r>
+        <w:t>FROM employees e JOIN employees_languages el</w:t>
+      </w:r>
+    </w:p>
+    <w:p>
+      <w:r>
+        <w:t>USING(employee_id)</w:t>
+      </w:r>
+    </w:p>
+    <w:p>
+      <w:r>
+        <w:t>JOIN languages l</w:t>
+      </w:r>
+    </w:p>
+    <w:p>
+      <w:r>
+        <w:t>USING(language_id)</w:t>
+      </w:r>
+    </w:p>
+    <w:p>
+      <w:r>
+        <w:t>ORDER BY e.employee_id</w:t>
+      </w:r>
+    </w:p>
+    <w:p>
+      <w:pPr>
+        <w:rPr>
+          <w:b/>
+          <w:color w:val="FF0000"/>
           <w:lang w:val="de-DE"/>
         </w:rPr>
-        <w:t xml:space="preserve">: </w:t>
-      </w:r>
-      <w:r>
-        <w:rPr>
+      </w:pPr>
+      <w:r>
+        <w:rPr>
+          <w:b/>
+          <w:color w:val="FF0000"/>
           <w:lang w:val="de-DE"/>
         </w:rPr>
-        <w:t xml:space="preserve"> koristim USING jer je ime kolone</w:t>
-      </w:r>
-      <w:r>
-        <w:rPr>
+        <w:t>LIMIT 2, 5;</w:t>
+      </w:r>
+      <w:r>
+        <w:rPr>
+          <w:b/>
+          <w:color w:val="FF0000"/>
           <w:lang w:val="de-DE"/>
         </w:rPr>
-        <w:t xml:space="preserve"> po kojoj se spajaju tabele</w:t>
-      </w:r>
-      <w:r>
-        <w:rPr>
-          <w:lang w:val="de-DE"/>
-        </w:rPr>
-        <w:t xml:space="preserve"> u obe tabele isto</w:t>
-      </w:r>
-    </w:p>
-    <w:p>
-      <w:r>
-        <w:t xml:space="preserve">SELECT l.name </w:t>
-      </w:r>
-    </w:p>
-    <w:p>
-      <w:r>
-        <w:t>FROM employees e JOIN employees_languages el</w:t>
-      </w:r>
-    </w:p>
-    <w:p>
-      <w:r>
-        <w:t>USING(employee_id)</w:t>
-      </w:r>
-    </w:p>
-    <w:p>
-      <w:r>
-        <w:t>JOIN languages l</w:t>
-      </w:r>
-    </w:p>
-    <w:p>
-      <w:r>
-        <w:t>USING(language_i</w:t>
+        <w:t xml:space="preserve"> ali ne bih da mi odsece posred nekog zaposlenog!</w:t>
+      </w:r>
+    </w:p>
+    <w:p>
+      <w:r>
+        <w:rPr>
+          <w:noProof/>
+        </w:rPr>
+        <w:drawing>
+          <wp:inline distT="0" distB="0" distL="0" distR="0" wp14:anchorId="3BD77E6A" wp14:editId="55198B0A">
+            <wp:extent cx="2677886" cy="880566"/>
+            <wp:effectExtent l="0" t="0" r="0" b="0"/>
+            <wp:docPr id="21" name="Picture 21"/>
+            <wp:cNvGraphicFramePr>
+              <a:graphicFrameLocks xmlns:a="http://schemas.openxmlformats.org/drawingml/2006/main" noChangeAspect="1"/>
+            </wp:cNvGraphicFramePr>
+            <a:graphic xmlns:a="http://schemas.openxmlformats.org/drawingml/2006/main">
+              <a:graphicData uri="http://schemas.openxmlformats.org/drawingml/2006/picture">
+                <pic:pic xmlns:pic="http://schemas.openxmlformats.org/drawingml/2006/picture">
+                  <pic:nvPicPr>
+                    <pic:cNvPr id="0" name=""/>
+                    <pic:cNvPicPr/>
+                  </pic:nvPicPr>
+                  <pic:blipFill>
+                    <a:blip r:embed="rId18"/>
+                    <a:stretch>
+                      <a:fillRect/>
+                    </a:stretch>
+                  </pic:blipFill>
+                  <pic:spPr>
+                    <a:xfrm>
+                      <a:off x="0" y="0"/>
+                      <a:ext cx="2681034" cy="881601"/>
+                    </a:xfrm>
+                    <a:prstGeom prst="rect">
+                      <a:avLst/>
+                    </a:prstGeom>
+                  </pic:spPr>
+                </pic:pic>
+              </a:graphicData>
+            </a:graphic>
+          </wp:inline>
+        </w:drawing>
+      </w:r>
+    </w:p>
+    <w:p>
+      <w:r>
+        <w:t>D</w:t>
+      </w:r>
+      <w:r>
+        <w:t>a li moze da se izdvoji odredjeni broj zaposlenih, a ne broj redova</w:t>
+      </w:r>
+      <w:r>
+        <w:t>?</w:t>
+      </w:r>
+    </w:p>
+    <w:p/>
+    <w:p/>
+    <w:tbl>
+      <w:tblPr>
+        <w:tblStyle w:val="TableGrid"/>
+        <w:tblW w:w="9747" w:type="dxa"/>
+        <w:tblLook w:val="04A0" w:firstRow="1" w:lastRow="0" w:firstColumn="1" w:lastColumn="0" w:noHBand="0" w:noVBand="1"/>
+      </w:tblPr>
+      <w:tblGrid>
+        <w:gridCol w:w="4219"/>
+        <w:gridCol w:w="5528"/>
+      </w:tblGrid>
+      <w:tr>
+        <w:tc>
+          <w:tcPr>
+            <w:tcW w:w="4219" w:type="dxa"/>
+          </w:tcPr>
+          <w:p>
+            <w:r>
+              <w:t>polazna tabela:</w:t>
+            </w:r>
+          </w:p>
+          <w:p>
+            <w:r>
+              <w:rPr>
+                <w:noProof/>
+              </w:rPr>
+              <w:drawing>
+                <wp:inline distT="0" distB="0" distL="0" distR="0" wp14:anchorId="029BC9B1" wp14:editId="2D953F4D">
+                  <wp:extent cx="2084666" cy="1989908"/>
+                  <wp:effectExtent l="0" t="0" r="0" b="0"/>
+                  <wp:docPr id="14" name="Picture 14"/>
+                  <wp:cNvGraphicFramePr>
+                    <a:graphicFrameLocks xmlns:a="http://schemas.openxmlformats.org/drawingml/2006/main" noChangeAspect="1"/>
+                  </wp:cNvGraphicFramePr>
+                  <a:graphic xmlns:a="http://schemas.openxmlformats.org/drawingml/2006/main">
+                    <a:graphicData uri="http://schemas.openxmlformats.org/drawingml/2006/picture">
+                      <pic:pic xmlns:pic="http://schemas.openxmlformats.org/drawingml/2006/picture">
+                        <pic:nvPicPr>
+                          <pic:cNvPr id="0" name=""/>
+                          <pic:cNvPicPr/>
+                        </pic:nvPicPr>
+                        <pic:blipFill>
+                          <a:blip r:embed="rId19"/>
+                          <a:stretch>
+                            <a:fillRect/>
+                          </a:stretch>
+                        </pic:blipFill>
+                        <pic:spPr>
+                          <a:xfrm>
+                            <a:off x="0" y="0"/>
+                            <a:ext cx="2083991" cy="1989264"/>
+                          </a:xfrm>
+                          <a:prstGeom prst="rect">
+                            <a:avLst/>
+                          </a:prstGeom>
+                        </pic:spPr>
+                      </pic:pic>
+                    </a:graphicData>
+                  </a:graphic>
+                </wp:inline>
+              </w:drawing>
+            </w:r>
+            <w:r>
+              <w:t xml:space="preserve"> itd.</w:t>
+            </w:r>
+          </w:p>
+          <w:p/>
+        </w:tc>
+        <w:tc>
+          <w:tcPr>
+            <w:tcW w:w="5528" w:type="dxa"/>
+          </w:tcPr>
+          <w:p>
+            <w:r>
+              <w:t>SELECT employee_id, first_name, last_name, sex, degree</w:t>
+            </w:r>
+          </w:p>
+          <w:p>
+            <w:r>
+              <w:t>FROM employees</w:t>
+            </w:r>
+          </w:p>
+          <w:p>
+            <w:r>
+              <w:t>ORDER BY employee_id</w:t>
+            </w:r>
+          </w:p>
+          <w:p>
+            <w:r>
+              <w:t>LIMIT 2, 5</w:t>
+            </w:r>
+          </w:p>
+          <w:p/>
+          <w:p>
+            <w:r>
+              <w:rPr>
+                <w:noProof/>
+              </w:rPr>
+              <w:drawing>
+                <wp:inline distT="0" distB="0" distL="0" distR="0" wp14:anchorId="51AA4910" wp14:editId="0CC1BE5C">
+                  <wp:extent cx="1646402" cy="714103"/>
+                  <wp:effectExtent l="0" t="0" r="0" b="0"/>
+                  <wp:docPr id="15" name="Picture 15"/>
+                  <wp:cNvGraphicFramePr>
+                    <a:graphicFrameLocks xmlns:a="http://schemas.openxmlformats.org/drawingml/2006/main" noChangeAspect="1"/>
+                  </wp:cNvGraphicFramePr>
+                  <a:graphic xmlns:a="http://schemas.openxmlformats.org/drawingml/2006/main">
+                    <a:graphicData uri="http://schemas.openxmlformats.org/drawingml/2006/picture">
+                      <pic:pic xmlns:pic="http://schemas.openxmlformats.org/drawingml/2006/picture">
+                        <pic:nvPicPr>
+                          <pic:cNvPr id="0" name=""/>
+                          <pic:cNvPicPr/>
+                        </pic:nvPicPr>
+                        <pic:blipFill>
+                          <a:blip r:embed="rId20"/>
+                          <a:stretch>
+                            <a:fillRect/>
+                          </a:stretch>
+                        </pic:blipFill>
+                        <pic:spPr>
+                          <a:xfrm>
+                            <a:off x="0" y="0"/>
+                            <a:ext cx="1649584" cy="715483"/>
+                          </a:xfrm>
+                          <a:prstGeom prst="rect">
+                            <a:avLst/>
+                          </a:prstGeom>
+                        </pic:spPr>
+                      </pic:pic>
+                    </a:graphicData>
+                  </a:graphic>
+                </wp:inline>
+              </w:drawing>
+            </w:r>
+          </w:p>
+          <w:p/>
+        </w:tc>
+      </w:tr>
+    </w:tbl>
+    <w:p/>
+    <w:p>
+      <w:r>
+        <w:t>posle posebno za svaki employee_id trazi jezike</w:t>
+      </w:r>
+      <w:r>
+        <w:t xml:space="preserve"> (</w:t>
+      </w:r>
+      <w:r>
+        <w:t>getSelectEmployeeLanguagesSQL</w:t>
+      </w:r>
+      <w:r>
+        <w:t xml:space="preserve"> fju koristi)</w:t>
       </w:r>
       <w:bookmarkStart w:id="0" w:name="_GoBack"/>
       <w:bookmarkEnd w:id="0"/>
-      <w:r>
-        <w:t>d)</w:t>
-      </w:r>
-    </w:p>
-    <w:p>
-      <w:r>
-        <w:t>WHERE e.employee_id = 501;</w:t>
-      </w:r>
     </w:p>
     <w:sectPr>
       <w:pgSz w:w="12240" w:h="15840"/>
@@ -1025,6 +1545,32 @@
       <w:szCs w:val="16"/>
     </w:rPr>
   </w:style>
+  <w:style w:type="table" w:styleId="TableGrid">
+    <w:name w:val="Table Grid"/>
+    <w:basedOn w:val="TableNormal"/>
+    <w:uiPriority w:val="59"/>
+    <w:rsid w:val="00C24C9E"/>
+    <w:pPr>
+      <w:spacing w:after="0" w:line="240" w:lineRule="auto"/>
+    </w:pPr>
+    <w:tblPr>
+      <w:tblInd w:w="0" w:type="dxa"/>
+      <w:tblBorders>
+        <w:top w:val="single" w:sz="4" w:space="0" w:color="auto"/>
+        <w:left w:val="single" w:sz="4" w:space="0" w:color="auto"/>
+        <w:bottom w:val="single" w:sz="4" w:space="0" w:color="auto"/>
+        <w:right w:val="single" w:sz="4" w:space="0" w:color="auto"/>
+        <w:insideH w:val="single" w:sz="4" w:space="0" w:color="auto"/>
+        <w:insideV w:val="single" w:sz="4" w:space="0" w:color="auto"/>
+      </w:tblBorders>
+      <w:tblCellMar>
+        <w:top w:w="0" w:type="dxa"/>
+        <w:left w:w="108" w:type="dxa"/>
+        <w:bottom w:w="0" w:type="dxa"/>
+        <w:right w:w="108" w:type="dxa"/>
+      </w:tblCellMar>
+    </w:tblPr>
+  </w:style>
 </w:styles>
 </file>
 
@@ -1248,6 +1794,32 @@
       <w:sz w:val="16"/>
       <w:szCs w:val="16"/>
     </w:rPr>
+  </w:style>
+  <w:style w:type="table" w:styleId="TableGrid">
+    <w:name w:val="Table Grid"/>
+    <w:basedOn w:val="TableNormal"/>
+    <w:uiPriority w:val="59"/>
+    <w:rsid w:val="00C24C9E"/>
+    <w:pPr>
+      <w:spacing w:after="0" w:line="240" w:lineRule="auto"/>
+    </w:pPr>
+    <w:tblPr>
+      <w:tblInd w:w="0" w:type="dxa"/>
+      <w:tblBorders>
+        <w:top w:val="single" w:sz="4" w:space="0" w:color="auto"/>
+        <w:left w:val="single" w:sz="4" w:space="0" w:color="auto"/>
+        <w:bottom w:val="single" w:sz="4" w:space="0" w:color="auto"/>
+        <w:right w:val="single" w:sz="4" w:space="0" w:color="auto"/>
+        <w:insideH w:val="single" w:sz="4" w:space="0" w:color="auto"/>
+        <w:insideV w:val="single" w:sz="4" w:space="0" w:color="auto"/>
+      </w:tblBorders>
+      <w:tblCellMar>
+        <w:top w:w="0" w:type="dxa"/>
+        <w:left w:w="108" w:type="dxa"/>
+        <w:bottom w:w="0" w:type="dxa"/>
+        <w:right w:w="108" w:type="dxa"/>
+      </w:tblCellMar>
+    </w:tblPr>
   </w:style>
 </w:styles>
 </file>

</xml_diff>

<commit_message>
Searches employees by language.
</commit_message>
<xml_diff>
--- a/Upiti.docx
+++ b/Upiti.docx
@@ -1158,7 +1158,6 @@
       </w:r>
     </w:p>
     <w:p/>
-    <w:p/>
     <w:tbl>
       <w:tblPr>
         <w:tblStyle w:val="TableGrid"/>
@@ -1185,8 +1184,8 @@
                 <w:noProof/>
               </w:rPr>
               <w:drawing>
-                <wp:inline distT="0" distB="0" distL="0" distR="0" wp14:anchorId="029BC9B1" wp14:editId="2D953F4D">
-                  <wp:extent cx="2084666" cy="1989908"/>
+                <wp:inline distT="0" distB="0" distL="0" distR="0" wp14:anchorId="1BCA0E4D" wp14:editId="31935CE4">
+                  <wp:extent cx="1924594" cy="1837112"/>
                   <wp:effectExtent l="0" t="0" r="0" b="0"/>
                   <wp:docPr id="14" name="Picture 14"/>
                   <wp:cNvGraphicFramePr>
@@ -1208,7 +1207,7 @@
                         <pic:spPr>
                           <a:xfrm>
                             <a:off x="0" y="0"/>
-                            <a:ext cx="2083991" cy="1989264"/>
+                            <a:ext cx="1923971" cy="1836517"/>
                           </a:xfrm>
                           <a:prstGeom prst="rect">
                             <a:avLst/>
@@ -1257,7 +1256,7 @@
                 <w:noProof/>
               </w:rPr>
               <w:drawing>
-                <wp:inline distT="0" distB="0" distL="0" distR="0" wp14:anchorId="51AA4910" wp14:editId="0CC1BE5C">
+                <wp:inline distT="0" distB="0" distL="0" distR="0" wp14:anchorId="7D5F6427" wp14:editId="4F921764">
                   <wp:extent cx="1646402" cy="714103"/>
                   <wp:effectExtent l="0" t="0" r="0" b="0"/>
                   <wp:docPr id="15" name="Picture 15"/>
@@ -1300,20 +1299,564 @@
     <w:p/>
     <w:p>
       <w:r>
-        <w:t>posle posebno za svaki employee_id trazi jezike</w:t>
-      </w:r>
-      <w:r>
-        <w:t xml:space="preserve"> (</w:t>
-      </w:r>
-      <w:r>
-        <w:t>getSelectEmployeeLanguagesSQL</w:t>
-      </w:r>
-      <w:r>
-        <w:t xml:space="preserve"> fju koristi)</w:t>
-      </w:r>
-      <w:bookmarkStart w:id="0" w:name="_GoBack"/>
-      <w:bookmarkEnd w:id="0"/>
-    </w:p>
+        <w:t xml:space="preserve">Ukupan broj zaposlenih </w:t>
+      </w:r>
+    </w:p>
+    <w:p>
+      <w:r>
+        <w:t>SELECT COUNT(*)</w:t>
+      </w:r>
+    </w:p>
+    <w:p>
+      <w:r>
+        <w:t>FROM employees</w:t>
+      </w:r>
+    </w:p>
+    <w:p>
+      <w:r>
+        <w:rPr>
+          <w:noProof/>
+        </w:rPr>
+        <w:drawing>
+          <wp:inline distT="0" distB="0" distL="0" distR="0" wp14:anchorId="5ACD8581" wp14:editId="7DBC73C0">
+            <wp:extent cx="382499" cy="291737"/>
+            <wp:effectExtent l="0" t="0" r="0" b="0"/>
+            <wp:docPr id="24" name="Picture 24"/>
+            <wp:cNvGraphicFramePr>
+              <a:graphicFrameLocks xmlns:a="http://schemas.openxmlformats.org/drawingml/2006/main" noChangeAspect="1"/>
+            </wp:cNvGraphicFramePr>
+            <a:graphic xmlns:a="http://schemas.openxmlformats.org/drawingml/2006/main">
+              <a:graphicData uri="http://schemas.openxmlformats.org/drawingml/2006/picture">
+                <pic:pic xmlns:pic="http://schemas.openxmlformats.org/drawingml/2006/picture">
+                  <pic:nvPicPr>
+                    <pic:cNvPr id="0" name=""/>
+                    <pic:cNvPicPr/>
+                  </pic:nvPicPr>
+                  <pic:blipFill>
+                    <a:blip r:embed="rId21"/>
+                    <a:stretch>
+                      <a:fillRect/>
+                    </a:stretch>
+                  </pic:blipFill>
+                  <pic:spPr>
+                    <a:xfrm>
+                      <a:off x="0" y="0"/>
+                      <a:ext cx="382684" cy="291878"/>
+                    </a:xfrm>
+                    <a:prstGeom prst="rect">
+                      <a:avLst/>
+                    </a:prstGeom>
+                  </pic:spPr>
+                </pic:pic>
+              </a:graphicData>
+            </a:graphic>
+          </wp:inline>
+        </w:drawing>
+      </w:r>
+    </w:p>
+    <w:p>
+      <w:pPr>
+        <w:rPr>
+          <w:b/>
+          <w:u w:val="single"/>
+        </w:rPr>
+      </w:pPr>
+      <w:r>
+        <w:rPr>
+          <w:b/>
+          <w:u w:val="single"/>
+        </w:rPr>
+        <w:t>Pretrage</w:t>
+      </w:r>
+    </w:p>
+    <w:p>
+      <w:pPr>
+        <w:rPr>
+          <w:b/>
+        </w:rPr>
+      </w:pPr>
+      <w:r>
+        <w:rPr>
+          <w:b/>
+        </w:rPr>
+        <w:t>Koji zaposleni govore(prevode) zadati jezik</w:t>
+      </w:r>
+      <w:r>
+        <w:rPr>
+          <w:b/>
+        </w:rPr>
+        <w:t xml:space="preserve"> (italijanski)</w:t>
+      </w:r>
+      <w:r>
+        <w:rPr>
+          <w:b/>
+        </w:rPr>
+        <w:t>?</w:t>
+      </w:r>
+    </w:p>
+    <w:tbl>
+      <w:tblPr>
+        <w:tblStyle w:val="TableGrid"/>
+        <w:tblW w:w="0" w:type="auto"/>
+        <w:tblLook w:val="04A0" w:firstRow="1" w:lastRow="0" w:firstColumn="1" w:lastColumn="0" w:noHBand="0" w:noVBand="1"/>
+      </w:tblPr>
+      <w:tblGrid>
+        <w:gridCol w:w="4788"/>
+        <w:gridCol w:w="4788"/>
+      </w:tblGrid>
+      <w:tr>
+        <w:tc>
+          <w:tcPr>
+            <w:tcW w:w="4788" w:type="dxa"/>
+          </w:tcPr>
+          <w:p>
+            <w:r>
+              <w:t>SELECT employee_id, languages.name</w:t>
+            </w:r>
+          </w:p>
+          <w:p>
+            <w:r>
+              <w:t>FROM employees_languages JOIN languages</w:t>
+            </w:r>
+          </w:p>
+          <w:p>
+            <w:r>
+              <w:t>USING (language_id)</w:t>
+            </w:r>
+          </w:p>
+          <w:p>
+            <w:r>
+              <w:t xml:space="preserve">WHERE languages.name='Italian' </w:t>
+            </w:r>
+          </w:p>
+          <w:p/>
+        </w:tc>
+        <w:tc>
+          <w:tcPr>
+            <w:tcW w:w="4788" w:type="dxa"/>
+          </w:tcPr>
+          <w:p>
+            <w:r>
+              <w:rPr>
+                <w:noProof/>
+              </w:rPr>
+              <w:drawing>
+                <wp:inline distT="0" distB="0" distL="0" distR="0" wp14:anchorId="30FB0BAE" wp14:editId="29FBDAAB">
+                  <wp:extent cx="537144" cy="1328057"/>
+                  <wp:effectExtent l="0" t="0" r="0" b="5715"/>
+                  <wp:docPr id="17" name="Picture 17"/>
+                  <wp:cNvGraphicFramePr>
+                    <a:graphicFrameLocks xmlns:a="http://schemas.openxmlformats.org/drawingml/2006/main" noChangeAspect="1"/>
+                  </wp:cNvGraphicFramePr>
+                  <a:graphic xmlns:a="http://schemas.openxmlformats.org/drawingml/2006/main">
+                    <a:graphicData uri="http://schemas.openxmlformats.org/drawingml/2006/picture">
+                      <pic:pic xmlns:pic="http://schemas.openxmlformats.org/drawingml/2006/picture">
+                        <pic:nvPicPr>
+                          <pic:cNvPr id="0" name=""/>
+                          <pic:cNvPicPr/>
+                        </pic:nvPicPr>
+                        <pic:blipFill>
+                          <a:blip r:embed="rId22"/>
+                          <a:stretch>
+                            <a:fillRect/>
+                          </a:stretch>
+                        </pic:blipFill>
+                        <pic:spPr>
+                          <a:xfrm>
+                            <a:off x="0" y="0"/>
+                            <a:ext cx="537046" cy="1327816"/>
+                          </a:xfrm>
+                          <a:prstGeom prst="rect">
+                            <a:avLst/>
+                          </a:prstGeom>
+                        </pic:spPr>
+                      </pic:pic>
+                    </a:graphicData>
+                  </a:graphic>
+                </wp:inline>
+              </w:drawing>
+            </w:r>
+          </w:p>
+        </w:tc>
+      </w:tr>
+      <w:tr>
+        <w:tc>
+          <w:tcPr>
+            <w:tcW w:w="4788" w:type="dxa"/>
+          </w:tcPr>
+          <w:p>
+            <w:r>
+              <w:lastRenderedPageBreak/>
+              <w:t>SELECT employee_id, languages.name, last_name</w:t>
+            </w:r>
+          </w:p>
+          <w:p>
+            <w:r>
+              <w:t>FROM employees_languages JOIN languages</w:t>
+            </w:r>
+          </w:p>
+          <w:p>
+            <w:r>
+              <w:t>USING (language_id)</w:t>
+            </w:r>
+          </w:p>
+          <w:p>
+            <w:r>
+              <w:t>JOIN employees</w:t>
+            </w:r>
+          </w:p>
+          <w:p>
+            <w:r>
+              <w:t>USING(employee_id)</w:t>
+            </w:r>
+          </w:p>
+          <w:p>
+            <w:r>
+              <w:t xml:space="preserve">WHERE languages.name='Italian' </w:t>
+            </w:r>
+          </w:p>
+          <w:p/>
+        </w:tc>
+        <w:tc>
+          <w:tcPr>
+            <w:tcW w:w="4788" w:type="dxa"/>
+          </w:tcPr>
+          <w:p>
+            <w:r>
+              <w:rPr>
+                <w:noProof/>
+              </w:rPr>
+              <w:drawing>
+                <wp:inline distT="0" distB="0" distL="0" distR="0" wp14:anchorId="3E009E66" wp14:editId="38C98573">
+                  <wp:extent cx="833131" cy="1323703"/>
+                  <wp:effectExtent l="0" t="0" r="5080" b="0"/>
+                  <wp:docPr id="18" name="Picture 18"/>
+                  <wp:cNvGraphicFramePr>
+                    <a:graphicFrameLocks xmlns:a="http://schemas.openxmlformats.org/drawingml/2006/main" noChangeAspect="1"/>
+                  </wp:cNvGraphicFramePr>
+                  <a:graphic xmlns:a="http://schemas.openxmlformats.org/drawingml/2006/main">
+                    <a:graphicData uri="http://schemas.openxmlformats.org/drawingml/2006/picture">
+                      <pic:pic xmlns:pic="http://schemas.openxmlformats.org/drawingml/2006/picture">
+                        <pic:nvPicPr>
+                          <pic:cNvPr id="0" name=""/>
+                          <pic:cNvPicPr/>
+                        </pic:nvPicPr>
+                        <pic:blipFill>
+                          <a:blip r:embed="rId23"/>
+                          <a:stretch>
+                            <a:fillRect/>
+                          </a:stretch>
+                        </pic:blipFill>
+                        <pic:spPr>
+                          <a:xfrm>
+                            <a:off x="0" y="0"/>
+                            <a:ext cx="834220" cy="1325434"/>
+                          </a:xfrm>
+                          <a:prstGeom prst="rect">
+                            <a:avLst/>
+                          </a:prstGeom>
+                        </pic:spPr>
+                      </pic:pic>
+                    </a:graphicData>
+                  </a:graphic>
+                </wp:inline>
+              </w:drawing>
+            </w:r>
+          </w:p>
+        </w:tc>
+      </w:tr>
+    </w:tbl>
+    <w:p/>
+    <w:tbl>
+      <w:tblPr>
+        <w:tblStyle w:val="TableGrid"/>
+        <w:tblW w:w="0" w:type="auto"/>
+        <w:tblLook w:val="04A0" w:firstRow="1" w:lastRow="0" w:firstColumn="1" w:lastColumn="0" w:noHBand="0" w:noVBand="1"/>
+      </w:tblPr>
+      <w:tblGrid>
+        <w:gridCol w:w="4788"/>
+        <w:gridCol w:w="4788"/>
+      </w:tblGrid>
+      <w:tr>
+        <w:tc>
+          <w:tcPr>
+            <w:tcW w:w="4788" w:type="dxa"/>
+          </w:tcPr>
+          <w:p>
+            <w:r>
+              <w:t>SELECT employee_id, first_name, last_name</w:t>
+            </w:r>
+          </w:p>
+          <w:p>
+            <w:r>
+              <w:t>FROM employees_languages JOIN languages</w:t>
+            </w:r>
+          </w:p>
+          <w:p>
+            <w:r>
+              <w:t>USING (language_id)</w:t>
+            </w:r>
+          </w:p>
+          <w:p>
+            <w:r>
+              <w:t>JOIN employees</w:t>
+            </w:r>
+          </w:p>
+          <w:p>
+            <w:r>
+              <w:t>USING(employee_id)</w:t>
+            </w:r>
+          </w:p>
+          <w:p>
+            <w:r>
+              <w:t xml:space="preserve">WHERE languages.name='Italian' </w:t>
+            </w:r>
+          </w:p>
+          <w:p/>
+          <w:p>
+            <w:pPr>
+              <w:rPr>
+                <w:i/>
+                <w:sz w:val="18"/>
+                <w:szCs w:val="18"/>
+              </w:rPr>
+            </w:pPr>
+            <w:r>
+              <w:rPr>
+                <w:i/>
+                <w:sz w:val="18"/>
+                <w:szCs w:val="18"/>
+              </w:rPr>
+              <w:t xml:space="preserve">(ovo radi i ako se upise </w:t>
+            </w:r>
+            <w:r>
+              <w:rPr>
+                <w:sz w:val="18"/>
+                <w:szCs w:val="18"/>
+              </w:rPr>
+              <w:t>ItAlian</w:t>
+            </w:r>
+            <w:r>
+              <w:rPr>
+                <w:i/>
+                <w:sz w:val="18"/>
+                <w:szCs w:val="18"/>
+              </w:rPr>
+              <w:t xml:space="preserve"> npr.)</w:t>
+            </w:r>
+            <w:bookmarkStart w:id="0" w:name="_GoBack"/>
+            <w:bookmarkEnd w:id="0"/>
+          </w:p>
+        </w:tc>
+        <w:tc>
+          <w:tcPr>
+            <w:tcW w:w="4788" w:type="dxa"/>
+          </w:tcPr>
+          <w:p>
+            <w:r>
+              <w:rPr>
+                <w:noProof/>
+              </w:rPr>
+              <w:drawing>
+                <wp:inline distT="0" distB="0" distL="0" distR="0" wp14:anchorId="0F5494BC" wp14:editId="3ADABB3A">
+                  <wp:extent cx="1232263" cy="1693683"/>
+                  <wp:effectExtent l="0" t="0" r="6350" b="1905"/>
+                  <wp:docPr id="19" name="Picture 19"/>
+                  <wp:cNvGraphicFramePr>
+                    <a:graphicFrameLocks xmlns:a="http://schemas.openxmlformats.org/drawingml/2006/main" noChangeAspect="1"/>
+                  </wp:cNvGraphicFramePr>
+                  <a:graphic xmlns:a="http://schemas.openxmlformats.org/drawingml/2006/main">
+                    <a:graphicData uri="http://schemas.openxmlformats.org/drawingml/2006/picture">
+                      <pic:pic xmlns:pic="http://schemas.openxmlformats.org/drawingml/2006/picture">
+                        <pic:nvPicPr>
+                          <pic:cNvPr id="0" name=""/>
+                          <pic:cNvPicPr/>
+                        </pic:nvPicPr>
+                        <pic:blipFill>
+                          <a:blip r:embed="rId24"/>
+                          <a:stretch>
+                            <a:fillRect/>
+                          </a:stretch>
+                        </pic:blipFill>
+                        <pic:spPr>
+                          <a:xfrm>
+                            <a:off x="0" y="0"/>
+                            <a:ext cx="1231361" cy="1692443"/>
+                          </a:xfrm>
+                          <a:prstGeom prst="rect">
+                            <a:avLst/>
+                          </a:prstGeom>
+                        </pic:spPr>
+                      </pic:pic>
+                    </a:graphicData>
+                  </a:graphic>
+                </wp:inline>
+              </w:drawing>
+            </w:r>
+          </w:p>
+        </w:tc>
+      </w:tr>
+    </w:tbl>
+    <w:p/>
+    <w:p/>
+    <w:p>
+      <w:pPr>
+        <w:rPr>
+          <w:b/>
+        </w:rPr>
+      </w:pPr>
+      <w:r>
+        <w:rPr>
+          <w:b/>
+        </w:rPr>
+        <w:t>Koji zaposleni govore(prevode) zadati jezik</w:t>
+      </w:r>
+      <w:r>
+        <w:rPr>
+          <w:b/>
+        </w:rPr>
+        <w:t xml:space="preserve"> (italijanski) i imaju diplomu najmanje </w:t>
+      </w:r>
+      <w:r>
+        <w:rPr>
+          <w:b/>
+        </w:rPr>
+        <w:t>M</w:t>
+      </w:r>
+      <w:r>
+        <w:rPr>
+          <w:b/>
+        </w:rPr>
+        <w:t>astera?</w:t>
+      </w:r>
+    </w:p>
+    <w:tbl>
+      <w:tblPr>
+        <w:tblStyle w:val="TableGrid"/>
+        <w:tblW w:w="0" w:type="auto"/>
+        <w:tblLook w:val="04A0" w:firstRow="1" w:lastRow="0" w:firstColumn="1" w:lastColumn="0" w:noHBand="0" w:noVBand="1"/>
+      </w:tblPr>
+      <w:tblGrid>
+        <w:gridCol w:w="5637"/>
+        <w:gridCol w:w="3939"/>
+      </w:tblGrid>
+      <w:tr>
+        <w:tc>
+          <w:tcPr>
+            <w:tcW w:w="5637" w:type="dxa"/>
+          </w:tcPr>
+          <w:p>
+            <w:r>
+              <w:t>SELECT employee_id, first_name, last_name, degree</w:t>
+            </w:r>
+          </w:p>
+          <w:p>
+            <w:r>
+              <w:t>FROM employees_languages JOIN languages</w:t>
+            </w:r>
+          </w:p>
+          <w:p>
+            <w:r>
+              <w:t>USING (language_id)</w:t>
+            </w:r>
+          </w:p>
+          <w:p>
+            <w:r>
+              <w:t>JOIN employees</w:t>
+            </w:r>
+          </w:p>
+          <w:p>
+            <w:r>
+              <w:t>USING(employee_id)</w:t>
+            </w:r>
+          </w:p>
+          <w:p>
+            <w:r>
+              <w:t xml:space="preserve">WHERE languages.name='Italian' AND </w:t>
+            </w:r>
+          </w:p>
+          <w:p>
+            <w:r>
+              <w:t>(degree='Master' OR degree='PhD')</w:t>
+            </w:r>
+          </w:p>
+          <w:p>
+            <w:pPr>
+              <w:rPr>
+                <w:b/>
+              </w:rPr>
+            </w:pPr>
+          </w:p>
+        </w:tc>
+        <w:tc>
+          <w:tcPr>
+            <w:tcW w:w="3939" w:type="dxa"/>
+          </w:tcPr>
+          <w:p>
+            <w:pPr>
+              <w:rPr>
+                <w:b/>
+              </w:rPr>
+            </w:pPr>
+            <w:r>
+              <w:rPr>
+                <w:noProof/>
+              </w:rPr>
+              <w:drawing>
+                <wp:inline distT="0" distB="0" distL="0" distR="0" wp14:anchorId="71DF860D" wp14:editId="2726A785">
+                  <wp:extent cx="1627710" cy="1119051"/>
+                  <wp:effectExtent l="0" t="0" r="0" b="5080"/>
+                  <wp:docPr id="22" name="Picture 22"/>
+                  <wp:cNvGraphicFramePr>
+                    <a:graphicFrameLocks xmlns:a="http://schemas.openxmlformats.org/drawingml/2006/main" noChangeAspect="1"/>
+                  </wp:cNvGraphicFramePr>
+                  <a:graphic xmlns:a="http://schemas.openxmlformats.org/drawingml/2006/main">
+                    <a:graphicData uri="http://schemas.openxmlformats.org/drawingml/2006/picture">
+                      <pic:pic xmlns:pic="http://schemas.openxmlformats.org/drawingml/2006/picture">
+                        <pic:nvPicPr>
+                          <pic:cNvPr id="0" name=""/>
+                          <pic:cNvPicPr/>
+                        </pic:nvPicPr>
+                        <pic:blipFill>
+                          <a:blip r:embed="rId25"/>
+                          <a:stretch>
+                            <a:fillRect/>
+                          </a:stretch>
+                        </pic:blipFill>
+                        <pic:spPr>
+                          <a:xfrm>
+                            <a:off x="0" y="0"/>
+                            <a:ext cx="1627959" cy="1119222"/>
+                          </a:xfrm>
+                          <a:prstGeom prst="rect">
+                            <a:avLst/>
+                          </a:prstGeom>
+                        </pic:spPr>
+                      </pic:pic>
+                    </a:graphicData>
+                  </a:graphic>
+                </wp:inline>
+              </w:drawing>
+            </w:r>
+          </w:p>
+        </w:tc>
+      </w:tr>
+    </w:tbl>
+    <w:p/>
+    <w:p>
+      <w:r>
+        <w:t>AND ima prednost nad OR</w:t>
+      </w:r>
+    </w:p>
+    <w:p>
+      <w:pPr>
+        <w:rPr>
+          <w:b/>
+        </w:rPr>
+      </w:pPr>
+    </w:p>
+    <w:p/>
+    <w:p/>
     <w:sectPr>
       <w:pgSz w:w="12240" w:h="15840"/>
       <w:pgMar w:top="1440" w:right="1440" w:bottom="1440" w:left="1440" w:header="720" w:footer="720" w:gutter="0"/>

</xml_diff>

<commit_message>
Changes degree column in employees table to be NOT NULL. Adds @NotNull constraint to degree field in Employee class.
</commit_message>
<xml_diff>
--- a/Upiti.docx
+++ b/Upiti.docx
@@ -1644,8 +1644,6 @@
               </w:rPr>
               <w:t xml:space="preserve"> npr.)</w:t>
             </w:r>
-            <w:bookmarkStart w:id="0" w:name="_GoBack"/>
-            <w:bookmarkEnd w:id="0"/>
           </w:p>
         </w:tc>
         <w:tc>
@@ -1854,6 +1852,522 @@
           <w:b/>
         </w:rPr>
       </w:pPr>
+    </w:p>
+    <w:p/>
+    <w:p/>
+    <w:p>
+      <w:r>
+        <w:t>SHOW CREATE TABLE employees</w:t>
+      </w:r>
+    </w:p>
+    <w:p>
+      <w:r>
+        <w:rPr>
+          <w:noProof/>
+        </w:rPr>
+        <w:drawing>
+          <wp:inline distT="0" distB="0" distL="0" distR="0" wp14:anchorId="28DBC22D" wp14:editId="67AA8E16">
+            <wp:extent cx="2174993" cy="997131"/>
+            <wp:effectExtent l="0" t="0" r="0" b="0"/>
+            <wp:docPr id="13" name="Picture 13"/>
+            <wp:cNvGraphicFramePr>
+              <a:graphicFrameLocks xmlns:a="http://schemas.openxmlformats.org/drawingml/2006/main" noChangeAspect="1"/>
+            </wp:cNvGraphicFramePr>
+            <a:graphic xmlns:a="http://schemas.openxmlformats.org/drawingml/2006/main">
+              <a:graphicData uri="http://schemas.openxmlformats.org/drawingml/2006/picture">
+                <pic:pic xmlns:pic="http://schemas.openxmlformats.org/drawingml/2006/picture">
+                  <pic:nvPicPr>
+                    <pic:cNvPr id="0" name=""/>
+                    <pic:cNvPicPr/>
+                  </pic:nvPicPr>
+                  <pic:blipFill>
+                    <a:blip r:embed="rId26"/>
+                    <a:stretch>
+                      <a:fillRect/>
+                    </a:stretch>
+                  </pic:blipFill>
+                  <pic:spPr>
+                    <a:xfrm>
+                      <a:off x="0" y="0"/>
+                      <a:ext cx="2175089" cy="997175"/>
+                    </a:xfrm>
+                    <a:prstGeom prst="rect">
+                      <a:avLst/>
+                    </a:prstGeom>
+                  </pic:spPr>
+                </pic:pic>
+              </a:graphicData>
+            </a:graphic>
+          </wp:inline>
+        </w:drawing>
+      </w:r>
+    </w:p>
+    <w:p>
+      <w:pPr>
+        <w:rPr>
+          <w:b/>
+          <w:lang w:val="fr-FR"/>
+        </w:rPr>
+      </w:pPr>
+      <w:r>
+        <w:rPr>
+          <w:b/>
+          <w:lang w:val="fr-FR"/>
+        </w:rPr>
+        <w:t>Potrebno je uvesti NOT NULL ograncienje na kolonu degree.</w:t>
+      </w:r>
+    </w:p>
+    <w:p>
+      <w:pPr>
+        <w:rPr>
+          <w:b/>
+          <w:lang w:val="fr-FR"/>
+        </w:rPr>
+      </w:pPr>
+    </w:p>
+    <w:p>
+      <w:pPr>
+        <w:rPr>
+          <w:b/>
+          <w:lang w:val="fr-FR"/>
+        </w:rPr>
+      </w:pPr>
+      <w:r>
+        <w:rPr>
+          <w:b/>
+          <w:lang w:val="fr-FR"/>
+        </w:rPr>
+        <w:t>1.korak</w:t>
+      </w:r>
+    </w:p>
+    <w:p>
+      <w:pPr>
+        <w:rPr>
+          <w:lang w:val="fr-FR"/>
+        </w:rPr>
+      </w:pPr>
+      <w:r>
+        <w:rPr>
+          <w:lang w:val="fr-FR"/>
+        </w:rPr>
+        <w:t>Provera da li su mi podaci u degree koji su do sada uneti svi NOT NULL</w:t>
+      </w:r>
+    </w:p>
+    <w:p>
+      <w:r>
+        <w:lastRenderedPageBreak/>
+        <w:t>SELECT *</w:t>
+      </w:r>
+    </w:p>
+    <w:p>
+      <w:r>
+        <w:t>FROM employees</w:t>
+      </w:r>
+    </w:p>
+    <w:p>
+      <w:r>
+        <w:t>WHERE degree IS NULL</w:t>
+      </w:r>
+    </w:p>
+    <w:p>
+      <w:r>
+        <w:rPr>
+          <w:noProof/>
+        </w:rPr>
+        <w:drawing>
+          <wp:inline distT="0" distB="0" distL="0" distR="0" wp14:anchorId="288EB656" wp14:editId="05F5DBAF">
+            <wp:extent cx="2499360" cy="450915"/>
+            <wp:effectExtent l="0" t="0" r="0" b="6350"/>
+            <wp:docPr id="16" name="Picture 16"/>
+            <wp:cNvGraphicFramePr>
+              <a:graphicFrameLocks xmlns:a="http://schemas.openxmlformats.org/drawingml/2006/main" noChangeAspect="1"/>
+            </wp:cNvGraphicFramePr>
+            <a:graphic xmlns:a="http://schemas.openxmlformats.org/drawingml/2006/main">
+              <a:graphicData uri="http://schemas.openxmlformats.org/drawingml/2006/picture">
+                <pic:pic xmlns:pic="http://schemas.openxmlformats.org/drawingml/2006/picture">
+                  <pic:nvPicPr>
+                    <pic:cNvPr id="0" name=""/>
+                    <pic:cNvPicPr/>
+                  </pic:nvPicPr>
+                  <pic:blipFill>
+                    <a:blip r:embed="rId27"/>
+                    <a:stretch>
+                      <a:fillRect/>
+                    </a:stretch>
+                  </pic:blipFill>
+                  <pic:spPr>
+                    <a:xfrm>
+                      <a:off x="0" y="0"/>
+                      <a:ext cx="2501401" cy="451283"/>
+                    </a:xfrm>
+                    <a:prstGeom prst="rect">
+                      <a:avLst/>
+                    </a:prstGeom>
+                  </pic:spPr>
+                </pic:pic>
+              </a:graphicData>
+            </a:graphic>
+          </wp:inline>
+        </w:drawing>
+      </w:r>
+    </w:p>
+    <w:p>
+      <w:pPr>
+        <w:rPr>
+          <w:lang w:val="fr-FR"/>
+        </w:rPr>
+      </w:pPr>
+      <w:r>
+        <w:rPr>
+          <w:lang w:val="fr-FR"/>
+        </w:rPr>
+        <w:t xml:space="preserve">Imamo dve diplome koje su NULL. </w:t>
+      </w:r>
+      <w:r>
+        <w:rPr>
+          <w:lang w:val="fr-FR"/>
+        </w:rPr>
+        <w:t>Treba to konvertovati u nesto da</w:t>
+      </w:r>
+      <w:r>
+        <w:rPr>
+          <w:lang w:val="fr-FR"/>
+        </w:rPr>
+        <w:t xml:space="preserve"> bi mogli uvesti NOT NULL ogran</w:t>
+      </w:r>
+      <w:r>
+        <w:rPr>
+          <w:lang w:val="fr-FR"/>
+        </w:rPr>
+        <w:t>i</w:t>
+      </w:r>
+      <w:r>
+        <w:rPr>
+          <w:lang w:val="fr-FR"/>
+        </w:rPr>
+        <w:t>c</w:t>
+      </w:r>
+      <w:r>
+        <w:rPr>
+          <w:lang w:val="fr-FR"/>
+        </w:rPr>
+        <w:t>enje na kolonu degree.</w:t>
+      </w:r>
+    </w:p>
+    <w:p>
+      <w:pPr>
+        <w:rPr>
+          <w:lang w:val="fr-FR"/>
+        </w:rPr>
+      </w:pPr>
+    </w:p>
+    <w:p>
+      <w:pPr>
+        <w:rPr>
+          <w:b/>
+          <w:lang w:val="fr-FR"/>
+        </w:rPr>
+      </w:pPr>
+      <w:r>
+        <w:rPr>
+          <w:b/>
+          <w:lang w:val="fr-FR"/>
+        </w:rPr>
+        <w:t>2.korak</w:t>
+      </w:r>
+    </w:p>
+    <w:p>
+      <w:pPr>
+        <w:rPr>
+          <w:lang w:val="de-DE"/>
+        </w:rPr>
+      </w:pPr>
+      <w:r>
+        <w:rPr>
+          <w:lang w:val="de-DE"/>
+        </w:rPr>
+        <w:t>Dodelicu Bachelor diplomu zaposlenima cija je diploma NULL.</w:t>
+      </w:r>
+    </w:p>
+    <w:p>
+      <w:r>
+        <w:t>UPDATE employees</w:t>
+      </w:r>
+    </w:p>
+    <w:p>
+      <w:r>
+        <w:t>SET degree=</w:t>
+      </w:r>
+      <w:r>
+        <w:t>'</w:t>
+      </w:r>
+      <w:r>
+        <w:t>Bachelor</w:t>
+      </w:r>
+      <w:r>
+        <w:t>'</w:t>
+      </w:r>
+    </w:p>
+    <w:p>
+      <w:r>
+        <w:t>WHERE degree IS NULL</w:t>
+      </w:r>
+    </w:p>
+    <w:p/>
+    <w:p>
+      <w:pPr>
+        <w:rPr>
+          <w:lang w:val="de-DE"/>
+        </w:rPr>
+      </w:pPr>
+      <w:r>
+        <w:rPr>
+          <w:lang w:val="de-DE"/>
+        </w:rPr>
+        <w:t>jos jedan nacin za proveru kakve su kolone</w:t>
+      </w:r>
+    </w:p>
+    <w:p>
+      <w:r>
+        <w:t>DESCRIBE employees</w:t>
+      </w:r>
+    </w:p>
+    <w:p>
+      <w:r>
+        <w:rPr>
+          <w:noProof/>
+        </w:rPr>
+        <w:drawing>
+          <wp:inline distT="0" distB="0" distL="0" distR="0" wp14:anchorId="2D7A7B1D" wp14:editId="4ED1CAAC">
+            <wp:extent cx="1833154" cy="853468"/>
+            <wp:effectExtent l="0" t="0" r="0" b="3810"/>
+            <wp:docPr id="23" name="Picture 23"/>
+            <wp:cNvGraphicFramePr>
+              <a:graphicFrameLocks xmlns:a="http://schemas.openxmlformats.org/drawingml/2006/main" noChangeAspect="1"/>
+            </wp:cNvGraphicFramePr>
+            <a:graphic xmlns:a="http://schemas.openxmlformats.org/drawingml/2006/main">
+              <a:graphicData uri="http://schemas.openxmlformats.org/drawingml/2006/picture">
+                <pic:pic xmlns:pic="http://schemas.openxmlformats.org/drawingml/2006/picture">
+                  <pic:nvPicPr>
+                    <pic:cNvPr id="0" name=""/>
+                    <pic:cNvPicPr/>
+                  </pic:nvPicPr>
+                  <pic:blipFill>
+                    <a:blip r:embed="rId28"/>
+                    <a:stretch>
+                      <a:fillRect/>
+                    </a:stretch>
+                  </pic:blipFill>
+                  <pic:spPr>
+                    <a:xfrm>
+                      <a:off x="0" y="0"/>
+                      <a:ext cx="1833669" cy="853708"/>
+                    </a:xfrm>
+                    <a:prstGeom prst="rect">
+                      <a:avLst/>
+                    </a:prstGeom>
+                  </pic:spPr>
+                </pic:pic>
+              </a:graphicData>
+            </a:graphic>
+          </wp:inline>
+        </w:drawing>
+      </w:r>
+    </w:p>
+    <w:p>
+      <w:pPr>
+        <w:rPr>
+          <w:lang w:val="de-DE"/>
+        </w:rPr>
+      </w:pPr>
+    </w:p>
+    <w:p>
+      <w:pPr>
+        <w:rPr>
+          <w:b/>
+        </w:rPr>
+      </w:pPr>
+      <w:r>
+        <w:rPr>
+          <w:b/>
+        </w:rPr>
+        <w:t>3.korak</w:t>
+      </w:r>
+    </w:p>
+    <w:p>
+      <w:r>
+        <w:t>Promeni kolonu degree da bude NOT NULL</w:t>
+      </w:r>
+    </w:p>
+    <w:p>
+      <w:r>
+        <w:t>ALTER TABLE employees</w:t>
+      </w:r>
+    </w:p>
+    <w:p>
+      <w:r>
+        <w:t xml:space="preserve">MODIFY </w:t>
+      </w:r>
+      <w:r>
+        <w:t>degree VARCHAR(20) NOT NULL</w:t>
+      </w:r>
+    </w:p>
+    <w:p>
+      <w:pPr>
+        <w:rPr>
+          <w:i/>
+          <w:sz w:val="16"/>
+          <w:szCs w:val="16"/>
+        </w:rPr>
+      </w:pPr>
+      <w:r>
+        <w:rPr>
+          <w:i/>
+          <w:sz w:val="16"/>
+          <w:szCs w:val="16"/>
+        </w:rPr>
+        <w:t>A word of caution: you need to specify the full column definition again when using a MODIFY query.</w:t>
+      </w:r>
+    </w:p>
+    <w:p>
+      <w:pPr>
+        <w:rPr>
+          <w:i/>
+          <w:sz w:val="16"/>
+          <w:szCs w:val="16"/>
+        </w:rPr>
+      </w:pPr>
+      <w:r>
+        <w:rPr>
+          <w:i/>
+          <w:sz w:val="16"/>
+          <w:szCs w:val="16"/>
+        </w:rPr>
+        <w:t>MODIFY COLUMN This command does everything CHANGE COLUMN can, b</w:t>
+      </w:r>
+      <w:r>
+        <w:rPr>
+          <w:i/>
+          <w:sz w:val="16"/>
+          <w:szCs w:val="16"/>
+        </w:rPr>
+        <w:t>ut without renaming the column.</w:t>
+      </w:r>
+    </w:p>
+    <w:p>
+      <w:pPr>
+        <w:rPr>
+          <w:sz w:val="16"/>
+          <w:szCs w:val="16"/>
+        </w:rPr>
+      </w:pPr>
+      <w:r>
+        <w:rPr>
+          <w:sz w:val="16"/>
+          <w:szCs w:val="16"/>
+        </w:rPr>
+        <w:t>Pretpostavljam da bi moglo i ovako ali vise mi odgovara modify jer ne menjam ime kolone</w:t>
+      </w:r>
+    </w:p>
+    <w:p>
+      <w:pPr>
+        <w:rPr>
+          <w:sz w:val="16"/>
+          <w:szCs w:val="16"/>
+        </w:rPr>
+      </w:pPr>
+      <w:r>
+        <w:rPr>
+          <w:sz w:val="16"/>
+          <w:szCs w:val="16"/>
+        </w:rPr>
+        <w:t>ALTER TABLE employees</w:t>
+      </w:r>
+    </w:p>
+    <w:p>
+      <w:pPr>
+        <w:rPr>
+          <w:sz w:val="16"/>
+          <w:szCs w:val="16"/>
+        </w:rPr>
+      </w:pPr>
+      <w:r>
+        <w:rPr>
+          <w:sz w:val="16"/>
+          <w:szCs w:val="16"/>
+        </w:rPr>
+        <w:t xml:space="preserve">CHANGE degree degree </w:t>
+      </w:r>
+      <w:r>
+        <w:rPr>
+          <w:sz w:val="16"/>
+          <w:szCs w:val="16"/>
+        </w:rPr>
+        <w:t>VARCHAR(20) NOT NULL</w:t>
+      </w:r>
+    </w:p>
+    <w:p>
+      <w:pPr>
+        <w:rPr>
+          <w:sz w:val="16"/>
+          <w:szCs w:val="16"/>
+        </w:rPr>
+      </w:pPr>
+    </w:p>
+    <w:p>
+      <w:r>
+        <w:t>DESCRIBE employees</w:t>
+      </w:r>
+      <w:bookmarkStart w:id="0" w:name="_GoBack"/>
+      <w:bookmarkEnd w:id="0"/>
+    </w:p>
+    <w:p>
+      <w:pPr>
+        <w:rPr>
+          <w:sz w:val="16"/>
+          <w:szCs w:val="16"/>
+        </w:rPr>
+      </w:pPr>
+      <w:r>
+        <w:rPr>
+          <w:noProof/>
+        </w:rPr>
+        <w:drawing>
+          <wp:inline distT="0" distB="0" distL="0" distR="0" wp14:anchorId="431DC38C" wp14:editId="22111CCA">
+            <wp:extent cx="1833154" cy="874915"/>
+            <wp:effectExtent l="0" t="0" r="0" b="1905"/>
+            <wp:docPr id="25" name="Picture 25"/>
+            <wp:cNvGraphicFramePr>
+              <a:graphicFrameLocks xmlns:a="http://schemas.openxmlformats.org/drawingml/2006/main" noChangeAspect="1"/>
+            </wp:cNvGraphicFramePr>
+            <a:graphic xmlns:a="http://schemas.openxmlformats.org/drawingml/2006/main">
+              <a:graphicData uri="http://schemas.openxmlformats.org/drawingml/2006/picture">
+                <pic:pic xmlns:pic="http://schemas.openxmlformats.org/drawingml/2006/picture">
+                  <pic:nvPicPr>
+                    <pic:cNvPr id="0" name=""/>
+                    <pic:cNvPicPr/>
+                  </pic:nvPicPr>
+                  <pic:blipFill>
+                    <a:blip r:embed="rId29"/>
+                    <a:stretch>
+                      <a:fillRect/>
+                    </a:stretch>
+                  </pic:blipFill>
+                  <pic:spPr>
+                    <a:xfrm>
+                      <a:off x="0" y="0"/>
+                      <a:ext cx="1832474" cy="874590"/>
+                    </a:xfrm>
+                    <a:prstGeom prst="rect">
+                      <a:avLst/>
+                    </a:prstGeom>
+                  </pic:spPr>
+                </pic:pic>
+              </a:graphicData>
+            </a:graphic>
+          </wp:inline>
+        </w:drawing>
+      </w:r>
     </w:p>
     <w:p/>
     <w:p/>
@@ -2114,6 +2628,17 @@
       </w:tblCellMar>
     </w:tblPr>
   </w:style>
+  <w:style w:type="paragraph" w:styleId="ListParagraph">
+    <w:name w:val="List Paragraph"/>
+    <w:basedOn w:val="Normal"/>
+    <w:uiPriority w:val="34"/>
+    <w:qFormat/>
+    <w:rsid w:val="00E164AC"/>
+    <w:pPr>
+      <w:ind w:left="720"/>
+      <w:contextualSpacing/>
+    </w:pPr>
+  </w:style>
 </w:styles>
 </file>
 
@@ -2363,6 +2888,17 @@
         <w:right w:w="108" w:type="dxa"/>
       </w:tblCellMar>
     </w:tblPr>
+  </w:style>
+  <w:style w:type="paragraph" w:styleId="ListParagraph">
+    <w:name w:val="List Paragraph"/>
+    <w:basedOn w:val="Normal"/>
+    <w:uiPriority w:val="34"/>
+    <w:qFormat/>
+    <w:rsid w:val="00E164AC"/>
+    <w:pPr>
+      <w:ind w:left="720"/>
+      <w:contextualSpacing/>
+    </w:pPr>
   </w:style>
 </w:styles>
 </file>

</xml_diff>